<commit_message>
update final ver 1
</commit_message>
<xml_diff>
--- a/Report.docx
+++ b/Report.docx
@@ -81,7 +81,7 @@
           <w:noProof/>
         </w:rPr>
         <w:drawing>
-          <wp:anchor distT="0" distB="0" distL="114300" distR="114300" simplePos="0" relativeHeight="251662336" behindDoc="1" locked="0" layoutInCell="1" allowOverlap="1" wp14:anchorId="6E138FE1" wp14:editId="7F83A65E">
+          <wp:anchor distT="0" distB="0" distL="114300" distR="114300" simplePos="0" relativeHeight="251662336" behindDoc="1" locked="0" layoutInCell="1" allowOverlap="1" wp14:anchorId="512CDCC6" wp14:editId="411E7DAF">
             <wp:simplePos x="0" y="0"/>
             <wp:positionH relativeFrom="margin">
               <wp:align>center</wp:align>
@@ -549,7 +549,7 @@
         <mc:AlternateContent>
           <mc:Choice Requires="wps">
             <w:drawing>
-              <wp:anchor distT="0" distB="0" distL="114300" distR="114300" simplePos="0" relativeHeight="251659264" behindDoc="0" locked="0" layoutInCell="1" allowOverlap="1" wp14:anchorId="78925942" wp14:editId="21773596">
+              <wp:anchor distT="0" distB="0" distL="114300" distR="114300" simplePos="0" relativeHeight="251659264" behindDoc="0" locked="0" layoutInCell="1" allowOverlap="1" wp14:anchorId="49C86FAD" wp14:editId="2971162B">
                 <wp:simplePos x="0" y="0"/>
                 <wp:positionH relativeFrom="column">
                   <wp:posOffset>-409433</wp:posOffset>
@@ -648,7 +648,7 @@
           </mc:Choice>
           <mc:Fallback>
             <w:pict>
-              <v:rect w14:anchorId="78925942" id="Rectangle 6" o:spid="_x0000_s1026" style="position:absolute;left:0;text-align:left;margin-left:-32.25pt;margin-top:15.2pt;width:536.1pt;height:158.25pt;z-index:251659264;visibility:visible;mso-wrap-style:square;mso-width-percent:0;mso-height-percent:0;mso-wrap-distance-left:9pt;mso-wrap-distance-top:0;mso-wrap-distance-right:9pt;mso-wrap-distance-bottom:0;mso-position-horizontal:absolute;mso-position-horizontal-relative:text;mso-position-vertical:absolute;mso-position-vertical-relative:text;mso-width-percent:0;mso-height-percent:0;mso-width-relative:margin;mso-height-relative:margin;v-text-anchor:middle" o:gfxdata="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" fillcolor="#4f81bd [3204]" stroked="f" strokeweight="2pt">
+              <v:rect w14:anchorId="49C86FAD" id="Rectangle 6" o:spid="_x0000_s1026" style="position:absolute;left:0;text-align:left;margin-left:-32.25pt;margin-top:15.2pt;width:536.1pt;height:158.25pt;z-index:251659264;visibility:visible;mso-wrap-style:square;mso-width-percent:0;mso-height-percent:0;mso-wrap-distance-left:9pt;mso-wrap-distance-top:0;mso-wrap-distance-right:9pt;mso-wrap-distance-bottom:0;mso-position-horizontal:absolute;mso-position-horizontal-relative:text;mso-position-vertical:absolute;mso-position-vertical-relative:text;mso-width-percent:0;mso-height-percent:0;mso-width-relative:margin;mso-height-relative:margin;v-text-anchor:middle" o:gfxdata="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" fillcolor="#4f81bd [3204]" stroked="f" strokeweight="2pt">
                 <v:textbox inset="1.90567mm,.95283mm,1.90567mm,.95283mm">
                   <w:txbxContent>
                     <w:p>
@@ -862,7 +862,7 @@
         <mc:AlternateContent>
           <mc:Choice Requires="wps">
             <w:drawing>
-              <wp:anchor distT="0" distB="0" distL="114300" distR="114300" simplePos="0" relativeHeight="251660288" behindDoc="0" locked="0" layoutInCell="1" allowOverlap="1" wp14:anchorId="754F71AA" wp14:editId="03C86D1D">
+              <wp:anchor distT="0" distB="0" distL="114300" distR="114300" simplePos="0" relativeHeight="251660288" behindDoc="0" locked="0" layoutInCell="1" allowOverlap="1" wp14:anchorId="726C2CAF" wp14:editId="3AFB3733">
                 <wp:simplePos x="0" y="0"/>
                 <wp:positionH relativeFrom="column">
                   <wp:posOffset>177421</wp:posOffset>
@@ -997,7 +997,7 @@
           </mc:Choice>
           <mc:Fallback>
             <w:pict>
-              <v:shapetype w14:anchorId="754F71AA" id="_x0000_t202" coordsize="21600,21600" o:spt="202" path="m,l,21600r21600,l21600,xe">
+              <v:shapetype w14:anchorId="726C2CAF" id="_x0000_t202" coordsize="21600,21600" o:spt="202" path="m,l,21600r21600,l21600,xe">
                 <v:stroke joinstyle="miter"/>
                 <v:path gradientshapeok="t" o:connecttype="rect"/>
               </v:shapetype>
@@ -1092,7 +1092,7 @@
           <w:noProof/>
         </w:rPr>
         <w:drawing>
-          <wp:anchor distT="0" distB="0" distL="114300" distR="114300" simplePos="0" relativeHeight="251661312" behindDoc="0" locked="0" layoutInCell="1" allowOverlap="1" wp14:anchorId="3B0EA9CF" wp14:editId="3C952D7C">
+          <wp:anchor distT="0" distB="0" distL="114300" distR="114300" simplePos="0" relativeHeight="251661312" behindDoc="0" locked="0" layoutInCell="1" allowOverlap="1" wp14:anchorId="528182A8" wp14:editId="4D7E4CC9">
             <wp:simplePos x="0" y="0"/>
             <wp:positionH relativeFrom="column">
               <wp:posOffset>-303530</wp:posOffset>
@@ -1198,7 +1198,6 @@
         <w:tabs>
           <w:tab w:val="left" w:pos="432"/>
         </w:tabs>
-        <w:jc w:val="both"/>
         <w:rPr>
           <w:rFonts w:asciiTheme="minorHAnsi" w:eastAsiaTheme="minorEastAsia" w:hAnsiTheme="minorHAnsi"/>
           <w:b w:val="0"/>
@@ -1215,7 +1214,7 @@
       <w:r>
         <w:fldChar w:fldCharType="separate"/>
       </w:r>
-      <w:hyperlink w:anchor="_Toc499856999" w:history="1">
+      <w:hyperlink w:anchor="_Toc5895889" w:history="1">
         <w:r>
           <w:rPr>
             <w:rStyle w:val="Hyperlink"/>
@@ -1258,7 +1257,7 @@
             <w:noProof/>
             <w:webHidden/>
           </w:rPr>
-          <w:instrText xml:space="preserve"> PAGEREF _Toc499856999 \h </w:instrText>
+          <w:instrText xml:space="preserve"> PAGEREF _Toc5895889 \h </w:instrText>
         </w:r>
         <w:r>
           <w:rPr>
@@ -1278,7 +1277,7 @@
             <w:noProof/>
             <w:webHidden/>
           </w:rPr>
-          <w:t>4</w:t>
+          <w:t>5</w:t>
         </w:r>
         <w:r>
           <w:rPr>
@@ -1292,17 +1291,16 @@
     <w:p>
       <w:pPr>
         <w:pStyle w:val="TOC3"/>
-        <w:jc w:val="both"/>
         <w:rPr>
           <w:rFonts w:asciiTheme="minorHAnsi" w:eastAsiaTheme="minorEastAsia" w:hAnsiTheme="minorHAnsi"/>
         </w:rPr>
       </w:pPr>
-      <w:hyperlink w:anchor="_Toc499857000" w:history="1">
+      <w:hyperlink w:anchor="_Toc5895890" w:history="1">
         <w:r>
           <w:rPr>
             <w:rStyle w:val="Hyperlink"/>
           </w:rPr>
-          <w:t>Thông tin nhóm</w:t>
+          <w:t>Thông tin cá nhân</w:t>
         </w:r>
         <w:r>
           <w:rPr>
@@ -1320,7 +1318,7 @@
           <w:rPr>
             <w:webHidden/>
           </w:rPr>
-          <w:instrText xml:space="preserve"> PAGEREF _Toc499857000 \h </w:instrText>
+          <w:instrText xml:space="preserve"> PAGEREF _Toc5895890 \h </w:instrText>
         </w:r>
         <w:r>
           <w:rPr>
@@ -1337,7 +1335,7 @@
           <w:rPr>
             <w:webHidden/>
           </w:rPr>
-          <w:t>4</w:t>
+          <w:t>5</w:t>
         </w:r>
         <w:r>
           <w:rPr>
@@ -1350,17 +1348,16 @@
     <w:p>
       <w:pPr>
         <w:pStyle w:val="TOC3"/>
-        <w:jc w:val="both"/>
         <w:rPr>
           <w:rFonts w:asciiTheme="minorHAnsi" w:eastAsiaTheme="minorEastAsia" w:hAnsiTheme="minorHAnsi"/>
         </w:rPr>
       </w:pPr>
-      <w:hyperlink w:anchor="_Toc499857001" w:history="1">
+      <w:hyperlink w:anchor="_Toc5895891" w:history="1">
         <w:r>
           <w:rPr>
             <w:rStyle w:val="Hyperlink"/>
           </w:rPr>
-          <w:t>Milestone</w:t>
+          <w:t>Công cụ hỗ trợ</w:t>
         </w:r>
         <w:r>
           <w:rPr>
@@ -1378,7 +1375,7 @@
           <w:rPr>
             <w:webHidden/>
           </w:rPr>
-          <w:instrText xml:space="preserve"> PAGEREF _Toc499857001 \h </w:instrText>
+          <w:instrText xml:space="preserve"> PAGEREF _Toc5895891 \h </w:instrText>
         </w:r>
         <w:r>
           <w:rPr>
@@ -1395,7 +1392,7 @@
           <w:rPr>
             <w:webHidden/>
           </w:rPr>
-          <w:t>4</w:t>
+          <w:t>5</w:t>
         </w:r>
         <w:r>
           <w:rPr>
@@ -1411,7 +1408,6 @@
         <w:tabs>
           <w:tab w:val="left" w:pos="432"/>
         </w:tabs>
-        <w:jc w:val="both"/>
         <w:rPr>
           <w:rFonts w:asciiTheme="minorHAnsi" w:eastAsiaTheme="minorEastAsia" w:hAnsiTheme="minorHAnsi"/>
           <w:b w:val="0"/>
@@ -1419,7 +1415,7 @@
           <w:sz w:val="22"/>
         </w:rPr>
       </w:pPr>
-      <w:hyperlink w:anchor="_Toc499857002" w:history="1">
+      <w:hyperlink w:anchor="_Toc5895892" w:history="1">
         <w:r>
           <w:rPr>
             <w:rStyle w:val="Hyperlink"/>
@@ -1441,7 +1437,7 @@
             <w:rStyle w:val="Hyperlink"/>
             <w:noProof/>
           </w:rPr>
-          <w:t>Nội dung 1 – Thuật giải Robinson</w:t>
+          <w:t>Nội dung bài tập</w:t>
         </w:r>
         <w:r>
           <w:rPr>
@@ -1462,7 +1458,7 @@
             <w:noProof/>
             <w:webHidden/>
           </w:rPr>
-          <w:instrText xml:space="preserve"> PAGEREF _Toc499857002 \h </w:instrText>
+          <w:instrText xml:space="preserve"> PAGEREF _Toc5895892 \h </w:instrText>
         </w:r>
         <w:r>
           <w:rPr>
@@ -1482,7 +1478,7 @@
             <w:noProof/>
             <w:webHidden/>
           </w:rPr>
-          <w:t>5</w:t>
+          <w:t>6</w:t>
         </w:r>
         <w:r>
           <w:rPr>
@@ -1500,14 +1496,13 @@
           <w:tab w:val="left" w:pos="880"/>
           <w:tab w:val="right" w:leader="dot" w:pos="9350"/>
         </w:tabs>
-        <w:jc w:val="both"/>
         <w:rPr>
           <w:rFonts w:asciiTheme="minorHAnsi" w:eastAsiaTheme="minorEastAsia" w:hAnsiTheme="minorHAnsi"/>
           <w:noProof/>
           <w:sz w:val="22"/>
         </w:rPr>
       </w:pPr>
-      <w:hyperlink w:anchor="_Toc499857003" w:history="1">
+      <w:hyperlink w:anchor="_Toc5895893" w:history="1">
         <w:r>
           <w:rPr>
             <w:rStyle w:val="Hyperlink"/>
@@ -1528,7 +1523,7 @@
             <w:rStyle w:val="Hyperlink"/>
             <w:noProof/>
           </w:rPr>
-          <w:t>Nội dung thuật giải Robinson</w:t>
+          <w:t>ANTLR – ANother Tool for Language Recognition</w:t>
         </w:r>
         <w:r>
           <w:rPr>
@@ -1549,7 +1544,7 @@
             <w:noProof/>
             <w:webHidden/>
           </w:rPr>
-          <w:instrText xml:space="preserve"> PAGEREF _Toc499857003 \h </w:instrText>
+          <w:instrText xml:space="preserve"> PAGEREF _Toc5895893 \h </w:instrText>
         </w:r>
         <w:r>
           <w:rPr>
@@ -1569,7 +1564,7 @@
             <w:noProof/>
             <w:webHidden/>
           </w:rPr>
-          <w:t>5</w:t>
+          <w:t>6</w:t>
         </w:r>
         <w:r>
           <w:rPr>
@@ -1587,14 +1582,13 @@
           <w:tab w:val="left" w:pos="880"/>
           <w:tab w:val="right" w:leader="dot" w:pos="9350"/>
         </w:tabs>
-        <w:jc w:val="both"/>
         <w:rPr>
           <w:rFonts w:asciiTheme="minorHAnsi" w:eastAsiaTheme="minorEastAsia" w:hAnsiTheme="minorHAnsi"/>
           <w:noProof/>
           <w:sz w:val="22"/>
         </w:rPr>
       </w:pPr>
-      <w:hyperlink w:anchor="_Toc499857004" w:history="1">
+      <w:hyperlink w:anchor="_Toc5895894" w:history="1">
         <w:r>
           <w:rPr>
             <w:rStyle w:val="Hyperlink"/>
@@ -1615,7 +1609,7 @@
             <w:rStyle w:val="Hyperlink"/>
             <w:noProof/>
           </w:rPr>
-          <w:t>Mô tả cài đặt thuật toán</w:t>
+          <w:t>Cài đặt &amp; sử dụng ANTLR Python Runtime</w:t>
         </w:r>
         <w:r>
           <w:rPr>
@@ -1636,7 +1630,7 @@
             <w:noProof/>
             <w:webHidden/>
           </w:rPr>
-          <w:instrText xml:space="preserve"> PAGEREF _Toc499857004 \h </w:instrText>
+          <w:instrText xml:space="preserve"> PAGEREF _Toc5895894 \h </w:instrText>
         </w:r>
         <w:r>
           <w:rPr>
@@ -1656,7 +1650,7 @@
             <w:noProof/>
             <w:webHidden/>
           </w:rPr>
-          <w:t>6</w:t>
+          <w:t>7</w:t>
         </w:r>
         <w:r>
           <w:rPr>
@@ -1674,14 +1668,13 @@
           <w:tab w:val="left" w:pos="880"/>
           <w:tab w:val="right" w:leader="dot" w:pos="9350"/>
         </w:tabs>
-        <w:jc w:val="both"/>
         <w:rPr>
           <w:rFonts w:asciiTheme="minorHAnsi" w:eastAsiaTheme="minorEastAsia" w:hAnsiTheme="minorHAnsi"/>
           <w:noProof/>
           <w:sz w:val="22"/>
         </w:rPr>
       </w:pPr>
-      <w:hyperlink w:anchor="_Toc499857005" w:history="1">
+      <w:hyperlink w:anchor="_Toc5895895" w:history="1">
         <w:r>
           <w:rPr>
             <w:rStyle w:val="Hyperlink"/>
@@ -1702,7 +1695,7 @@
             <w:rStyle w:val="Hyperlink"/>
             <w:noProof/>
           </w:rPr>
-          <w:t>Testcases demo</w:t>
+          <w:t>Xây dựng văn phạm từ đề bài</w:t>
         </w:r>
         <w:r>
           <w:rPr>
@@ -1723,211 +1716,7 @@
             <w:noProof/>
             <w:webHidden/>
           </w:rPr>
-          <w:instrText xml:space="preserve"> PAGEREF _Toc499857005 \h </w:instrText>
-        </w:r>
-        <w:r>
-          <w:rPr>
-            <w:noProof/>
-            <w:webHidden/>
-          </w:rPr>
-        </w:r>
-        <w:r>
-          <w:rPr>
-            <w:noProof/>
-            <w:webHidden/>
-          </w:rPr>
-          <w:fldChar w:fldCharType="separate"/>
-        </w:r>
-        <w:r>
-          <w:rPr>
-            <w:noProof/>
-            <w:webHidden/>
-          </w:rPr>
-          <w:t>7</w:t>
-        </w:r>
-        <w:r>
-          <w:rPr>
-            <w:noProof/>
-            <w:webHidden/>
-          </w:rPr>
-          <w:fldChar w:fldCharType="end"/>
-        </w:r>
-      </w:hyperlink>
-    </w:p>
-    <w:p>
-      <w:pPr>
-        <w:pStyle w:val="TOC3"/>
-        <w:jc w:val="both"/>
-        <w:rPr>
-          <w:rFonts w:asciiTheme="minorHAnsi" w:eastAsiaTheme="minorEastAsia" w:hAnsiTheme="minorHAnsi"/>
-        </w:rPr>
-      </w:pPr>
-      <w:hyperlink w:anchor="_Toc499857006" w:history="1">
-        <w:r>
-          <w:rPr>
-            <w:rStyle w:val="Hyperlink"/>
-          </w:rPr>
-          <w:t>Testcase 1</w:t>
-        </w:r>
-        <w:r>
-          <w:rPr>
-            <w:webHidden/>
-          </w:rPr>
-          <w:tab/>
-        </w:r>
-        <w:r>
-          <w:rPr>
-            <w:webHidden/>
-          </w:rPr>
-          <w:fldChar w:fldCharType="begin"/>
-        </w:r>
-        <w:r>
-          <w:rPr>
-            <w:webHidden/>
-          </w:rPr>
-          <w:instrText xml:space="preserve"> PAGEREF _Toc499857006 \h </w:instrText>
-        </w:r>
-        <w:r>
-          <w:rPr>
-            <w:webHidden/>
-          </w:rPr>
-        </w:r>
-        <w:r>
-          <w:rPr>
-            <w:webHidden/>
-          </w:rPr>
-          <w:fldChar w:fldCharType="separate"/>
-        </w:r>
-        <w:r>
-          <w:rPr>
-            <w:webHidden/>
-          </w:rPr>
-          <w:t>7</w:t>
-        </w:r>
-        <w:r>
-          <w:rPr>
-            <w:webHidden/>
-          </w:rPr>
-          <w:fldChar w:fldCharType="end"/>
-        </w:r>
-      </w:hyperlink>
-    </w:p>
-    <w:p>
-      <w:pPr>
-        <w:pStyle w:val="TOC3"/>
-        <w:jc w:val="both"/>
-        <w:rPr>
-          <w:rFonts w:asciiTheme="minorHAnsi" w:eastAsiaTheme="minorEastAsia" w:hAnsiTheme="minorHAnsi"/>
-        </w:rPr>
-      </w:pPr>
-      <w:hyperlink w:anchor="_Toc499857007" w:history="1">
-        <w:r>
-          <w:rPr>
-            <w:rStyle w:val="Hyperlink"/>
-          </w:rPr>
-          <w:t>Testcase 2</w:t>
-        </w:r>
-        <w:r>
-          <w:rPr>
-            <w:webHidden/>
-          </w:rPr>
-          <w:tab/>
-        </w:r>
-        <w:r>
-          <w:rPr>
-            <w:webHidden/>
-          </w:rPr>
-          <w:fldChar w:fldCharType="begin"/>
-        </w:r>
-        <w:r>
-          <w:rPr>
-            <w:webHidden/>
-          </w:rPr>
-          <w:instrText xml:space="preserve"> PAGEREF _Toc499857007 \h </w:instrText>
-        </w:r>
-        <w:r>
-          <w:rPr>
-            <w:webHidden/>
-          </w:rPr>
-        </w:r>
-        <w:r>
-          <w:rPr>
-            <w:webHidden/>
-          </w:rPr>
-          <w:fldChar w:fldCharType="separate"/>
-        </w:r>
-        <w:r>
-          <w:rPr>
-            <w:webHidden/>
-          </w:rPr>
-          <w:t>7</w:t>
-        </w:r>
-        <w:r>
-          <w:rPr>
-            <w:webHidden/>
-          </w:rPr>
-          <w:fldChar w:fldCharType="end"/>
-        </w:r>
-      </w:hyperlink>
-    </w:p>
-    <w:p>
-      <w:pPr>
-        <w:pStyle w:val="TOC1"/>
-        <w:tabs>
-          <w:tab w:val="left" w:pos="432"/>
-        </w:tabs>
-        <w:jc w:val="both"/>
-        <w:rPr>
-          <w:rFonts w:asciiTheme="minorHAnsi" w:eastAsiaTheme="minorEastAsia" w:hAnsiTheme="minorHAnsi"/>
-          <w:b w:val="0"/>
-          <w:noProof/>
-          <w:sz w:val="22"/>
-        </w:rPr>
-      </w:pPr>
-      <w:hyperlink w:anchor="_Toc499857008" w:history="1">
-        <w:r>
-          <w:rPr>
-            <w:rStyle w:val="Hyperlink"/>
-            <w:noProof/>
-          </w:rPr>
-          <w:t>3</w:t>
-        </w:r>
-        <w:r>
-          <w:rPr>
-            <w:rFonts w:asciiTheme="minorHAnsi" w:eastAsiaTheme="minorEastAsia" w:hAnsiTheme="minorHAnsi"/>
-            <w:b w:val="0"/>
-            <w:noProof/>
-            <w:sz w:val="22"/>
-          </w:rPr>
-          <w:tab/>
-        </w:r>
-        <w:r>
-          <w:rPr>
-            <w:rStyle w:val="Hyperlink"/>
-            <w:noProof/>
-          </w:rPr>
-          <w:t>Nội dung 2 – Prolog &amp; Bài toán Logic</w:t>
-        </w:r>
-        <w:r>
-          <w:rPr>
-            <w:noProof/>
-            <w:webHidden/>
-          </w:rPr>
-          <w:tab/>
-        </w:r>
-        <w:r>
-          <w:rPr>
-            <w:noProof/>
-            <w:webHidden/>
-          </w:rPr>
-          <w:fldChar w:fldCharType="begin"/>
-        </w:r>
-        <w:r>
-          <w:rPr>
-            <w:noProof/>
-            <w:webHidden/>
-          </w:rPr>
-          <w:instrText xml:space="preserve"> PAGEREF _Toc499857008 \h </w:instrText>
+          <w:instrText xml:space="preserve"> PAGEREF _Toc5895895 \h </w:instrText>
         </w:r>
         <w:r>
           <w:rPr>
@@ -1965,20 +1754,19 @@
           <w:tab w:val="left" w:pos="880"/>
           <w:tab w:val="right" w:leader="dot" w:pos="9350"/>
         </w:tabs>
-        <w:jc w:val="both"/>
         <w:rPr>
           <w:rFonts w:asciiTheme="minorHAnsi" w:eastAsiaTheme="minorEastAsia" w:hAnsiTheme="minorHAnsi"/>
           <w:noProof/>
           <w:sz w:val="22"/>
         </w:rPr>
       </w:pPr>
-      <w:hyperlink w:anchor="_Toc499857009" w:history="1">
+      <w:hyperlink w:anchor="_Toc5895896" w:history="1">
         <w:r>
           <w:rPr>
             <w:rStyle w:val="Hyperlink"/>
             <w:noProof/>
           </w:rPr>
-          <w:t>3.1</w:t>
+          <w:t>2.4</w:t>
         </w:r>
         <w:r>
           <w:rPr>
@@ -1993,7 +1781,7 @@
             <w:rStyle w:val="Hyperlink"/>
             <w:noProof/>
           </w:rPr>
-          <w:t>Prolog &amp; Logic bậc nhất</w:t>
+          <w:t>Cách sử dụng &amp; mô tả</w:t>
         </w:r>
         <w:r>
           <w:rPr>
@@ -2014,7 +1802,7 @@
             <w:noProof/>
             <w:webHidden/>
           </w:rPr>
-          <w:instrText xml:space="preserve"> PAGEREF _Toc499857009 \h </w:instrText>
+          <w:instrText xml:space="preserve"> PAGEREF _Toc5895896 \h </w:instrText>
         </w:r>
         <w:r>
           <w:rPr>
@@ -2034,417 +1822,11 @@
             <w:noProof/>
             <w:webHidden/>
           </w:rPr>
-          <w:t>8</w:t>
+          <w:t>9</w:t>
         </w:r>
         <w:r>
           <w:rPr>
             <w:noProof/>
-            <w:webHidden/>
-          </w:rPr>
-          <w:fldChar w:fldCharType="end"/>
-        </w:r>
-      </w:hyperlink>
-    </w:p>
-    <w:p>
-      <w:pPr>
-        <w:pStyle w:val="TOC3"/>
-        <w:jc w:val="both"/>
-        <w:rPr>
-          <w:rFonts w:asciiTheme="minorHAnsi" w:eastAsiaTheme="minorEastAsia" w:hAnsiTheme="minorHAnsi"/>
-        </w:rPr>
-      </w:pPr>
-      <w:hyperlink w:anchor="_Toc499857010" w:history="1">
-        <w:r>
-          <w:rPr>
-            <w:rStyle w:val="Hyperlink"/>
-          </w:rPr>
-          <w:t>Ngôn ngữ Prolog và SWI-Prolog</w:t>
-        </w:r>
-        <w:r>
-          <w:rPr>
-            <w:webHidden/>
-          </w:rPr>
-          <w:tab/>
-        </w:r>
-        <w:r>
-          <w:rPr>
-            <w:webHidden/>
-          </w:rPr>
-          <w:fldChar w:fldCharType="begin"/>
-        </w:r>
-        <w:r>
-          <w:rPr>
-            <w:webHidden/>
-          </w:rPr>
-          <w:instrText xml:space="preserve"> PAGEREF _Toc499857010 \h </w:instrText>
-        </w:r>
-        <w:r>
-          <w:rPr>
-            <w:webHidden/>
-          </w:rPr>
-        </w:r>
-        <w:r>
-          <w:rPr>
-            <w:webHidden/>
-          </w:rPr>
-          <w:fldChar w:fldCharType="separate"/>
-        </w:r>
-        <w:r>
-          <w:rPr>
-            <w:webHidden/>
-          </w:rPr>
-          <w:t>8</w:t>
-        </w:r>
-        <w:r>
-          <w:rPr>
-            <w:webHidden/>
-          </w:rPr>
-          <w:fldChar w:fldCharType="end"/>
-        </w:r>
-      </w:hyperlink>
-    </w:p>
-    <w:p>
-      <w:pPr>
-        <w:pStyle w:val="TOC3"/>
-        <w:jc w:val="both"/>
-        <w:rPr>
-          <w:rFonts w:asciiTheme="minorHAnsi" w:eastAsiaTheme="minorEastAsia" w:hAnsiTheme="minorHAnsi"/>
-        </w:rPr>
-      </w:pPr>
-      <w:hyperlink w:anchor="_Toc499857011" w:history="1">
-        <w:r>
-          <w:rPr>
-            <w:rStyle w:val="Hyperlink"/>
-          </w:rPr>
-          <w:t>Logic bậc nhất</w:t>
-        </w:r>
-        <w:r>
-          <w:rPr>
-            <w:webHidden/>
-          </w:rPr>
-          <w:tab/>
-        </w:r>
-        <w:r>
-          <w:rPr>
-            <w:webHidden/>
-          </w:rPr>
-          <w:fldChar w:fldCharType="begin"/>
-        </w:r>
-        <w:r>
-          <w:rPr>
-            <w:webHidden/>
-          </w:rPr>
-          <w:instrText xml:space="preserve"> PAGEREF _Toc499857011 \h </w:instrText>
-        </w:r>
-        <w:r>
-          <w:rPr>
-            <w:webHidden/>
-          </w:rPr>
-        </w:r>
-        <w:r>
-          <w:rPr>
-            <w:webHidden/>
-          </w:rPr>
-          <w:fldChar w:fldCharType="separate"/>
-        </w:r>
-        <w:r>
-          <w:rPr>
-            <w:webHidden/>
-          </w:rPr>
-          <w:t>9</w:t>
-        </w:r>
-        <w:r>
-          <w:rPr>
-            <w:webHidden/>
-          </w:rPr>
-          <w:fldChar w:fldCharType="end"/>
-        </w:r>
-      </w:hyperlink>
-    </w:p>
-    <w:p>
-      <w:pPr>
-        <w:pStyle w:val="TOC3"/>
-        <w:jc w:val="both"/>
-        <w:rPr>
-          <w:rFonts w:asciiTheme="minorHAnsi" w:eastAsiaTheme="minorEastAsia" w:hAnsiTheme="minorHAnsi"/>
-        </w:rPr>
-      </w:pPr>
-      <w:hyperlink w:anchor="_Toc499857012" w:history="1">
-        <w:r>
-          <w:rPr>
-            <w:rStyle w:val="Hyperlink"/>
-          </w:rPr>
-          <w:t>Lập trình với SWI-Prolog</w:t>
-        </w:r>
-        <w:r>
-          <w:rPr>
-            <w:webHidden/>
-          </w:rPr>
-          <w:tab/>
-        </w:r>
-        <w:r>
-          <w:rPr>
-            <w:webHidden/>
-          </w:rPr>
-          <w:fldChar w:fldCharType="begin"/>
-        </w:r>
-        <w:r>
-          <w:rPr>
-            <w:webHidden/>
-          </w:rPr>
-          <w:instrText xml:space="preserve"> PAGEREF _Toc499857012 \h </w:instrText>
-        </w:r>
-        <w:r>
-          <w:rPr>
-            <w:webHidden/>
-          </w:rPr>
-        </w:r>
-        <w:r>
-          <w:rPr>
-            <w:webHidden/>
-          </w:rPr>
-          <w:fldChar w:fldCharType="separate"/>
-        </w:r>
-        <w:r>
-          <w:rPr>
-            <w:webHidden/>
-          </w:rPr>
-          <w:t>11</w:t>
-        </w:r>
-        <w:r>
-          <w:rPr>
-            <w:webHidden/>
-          </w:rPr>
-          <w:fldChar w:fldCharType="end"/>
-        </w:r>
-      </w:hyperlink>
-    </w:p>
-    <w:p>
-      <w:pPr>
-        <w:pStyle w:val="TOC3"/>
-        <w:jc w:val="both"/>
-        <w:rPr>
-          <w:rFonts w:asciiTheme="minorHAnsi" w:eastAsiaTheme="minorEastAsia" w:hAnsiTheme="minorHAnsi"/>
-        </w:rPr>
-      </w:pPr>
-      <w:hyperlink w:anchor="_Toc499857013" w:history="1">
-        <w:r>
-          <w:rPr>
-            <w:rStyle w:val="Hyperlink"/>
-          </w:rPr>
-          <w:t>Facts trong Prolog</w:t>
-        </w:r>
-        <w:r>
-          <w:rPr>
-            <w:webHidden/>
-          </w:rPr>
-          <w:tab/>
-        </w:r>
-        <w:r>
-          <w:rPr>
-            <w:webHidden/>
-          </w:rPr>
-          <w:fldChar w:fldCharType="begin"/>
-        </w:r>
-        <w:r>
-          <w:rPr>
-            <w:webHidden/>
-          </w:rPr>
-          <w:instrText xml:space="preserve"> PAGEREF _Toc499857013 \h </w:instrText>
-        </w:r>
-        <w:r>
-          <w:rPr>
-            <w:webHidden/>
-          </w:rPr>
-        </w:r>
-        <w:r>
-          <w:rPr>
-            <w:webHidden/>
-          </w:rPr>
-          <w:fldChar w:fldCharType="separate"/>
-        </w:r>
-        <w:r>
-          <w:rPr>
-            <w:webHidden/>
-          </w:rPr>
-          <w:t>13</w:t>
-        </w:r>
-        <w:r>
-          <w:rPr>
-            <w:webHidden/>
-          </w:rPr>
-          <w:fldChar w:fldCharType="end"/>
-        </w:r>
-      </w:hyperlink>
-    </w:p>
-    <w:p>
-      <w:pPr>
-        <w:pStyle w:val="TOC3"/>
-        <w:jc w:val="both"/>
-        <w:rPr>
-          <w:rFonts w:asciiTheme="minorHAnsi" w:eastAsiaTheme="minorEastAsia" w:hAnsiTheme="minorHAnsi"/>
-        </w:rPr>
-      </w:pPr>
-      <w:hyperlink w:anchor="_Toc499857014" w:history="1">
-        <w:r>
-          <w:rPr>
-            <w:rStyle w:val="Hyperlink"/>
-          </w:rPr>
-          <w:t>Rules trong Prolog</w:t>
-        </w:r>
-        <w:r>
-          <w:rPr>
-            <w:webHidden/>
-          </w:rPr>
-          <w:tab/>
-        </w:r>
-        <w:r>
-          <w:rPr>
-            <w:webHidden/>
-          </w:rPr>
-          <w:fldChar w:fldCharType="begin"/>
-        </w:r>
-        <w:r>
-          <w:rPr>
-            <w:webHidden/>
-          </w:rPr>
-          <w:instrText xml:space="preserve"> PAGEREF _Toc499857014 \h </w:instrText>
-        </w:r>
-        <w:r>
-          <w:rPr>
-            <w:webHidden/>
-          </w:rPr>
-        </w:r>
-        <w:r>
-          <w:rPr>
-            <w:webHidden/>
-          </w:rPr>
-          <w:fldChar w:fldCharType="separate"/>
-        </w:r>
-        <w:r>
-          <w:rPr>
-            <w:webHidden/>
-          </w:rPr>
-          <w:t>14</w:t>
-        </w:r>
-        <w:r>
-          <w:rPr>
-            <w:webHidden/>
-          </w:rPr>
-          <w:fldChar w:fldCharType="end"/>
-        </w:r>
-      </w:hyperlink>
-    </w:p>
-    <w:p>
-      <w:pPr>
-        <w:pStyle w:val="TOC3"/>
-        <w:jc w:val="both"/>
-        <w:rPr>
-          <w:rFonts w:asciiTheme="minorHAnsi" w:eastAsiaTheme="minorEastAsia" w:hAnsiTheme="minorHAnsi"/>
-        </w:rPr>
-      </w:pPr>
-      <w:hyperlink w:anchor="_Toc499857015" w:history="1">
-        <w:r>
-          <w:rPr>
-            <w:rStyle w:val="Hyperlink"/>
-          </w:rPr>
-          <w:t>Một số ví dụ minh họa</w:t>
-        </w:r>
-        <w:r>
-          <w:rPr>
-            <w:webHidden/>
-          </w:rPr>
-          <w:tab/>
-        </w:r>
-        <w:r>
-          <w:rPr>
-            <w:webHidden/>
-          </w:rPr>
-          <w:fldChar w:fldCharType="begin"/>
-        </w:r>
-        <w:r>
-          <w:rPr>
-            <w:webHidden/>
-          </w:rPr>
-          <w:instrText xml:space="preserve"> PAGEREF _Toc499857015 \h </w:instrText>
-        </w:r>
-        <w:r>
-          <w:rPr>
-            <w:webHidden/>
-          </w:rPr>
-        </w:r>
-        <w:r>
-          <w:rPr>
-            <w:webHidden/>
-          </w:rPr>
-          <w:fldChar w:fldCharType="separate"/>
-        </w:r>
-        <w:r>
-          <w:rPr>
-            <w:webHidden/>
-          </w:rPr>
-          <w:t>15</w:t>
-        </w:r>
-        <w:r>
-          <w:rPr>
-            <w:webHidden/>
-          </w:rPr>
-          <w:fldChar w:fldCharType="end"/>
-        </w:r>
-      </w:hyperlink>
-    </w:p>
-    <w:p>
-      <w:pPr>
-        <w:pStyle w:val="TOC3"/>
-        <w:jc w:val="both"/>
-        <w:rPr>
-          <w:rFonts w:asciiTheme="minorHAnsi" w:eastAsiaTheme="minorEastAsia" w:hAnsiTheme="minorHAnsi"/>
-        </w:rPr>
-      </w:pPr>
-      <w:hyperlink w:anchor="_Toc499857016" w:history="1">
-        <w:r>
-          <w:rPr>
-            <w:rStyle w:val="Hyperlink"/>
-          </w:rPr>
-          <w:t>Đệ quy trong Prolog</w:t>
-        </w:r>
-        <w:r>
-          <w:rPr>
-            <w:webHidden/>
-          </w:rPr>
-          <w:tab/>
-        </w:r>
-        <w:r>
-          <w:rPr>
-            <w:webHidden/>
-          </w:rPr>
-          <w:fldChar w:fldCharType="begin"/>
-        </w:r>
-        <w:r>
-          <w:rPr>
-            <w:webHidden/>
-          </w:rPr>
-          <w:instrText xml:space="preserve"> PAGEREF _Toc499857016 \h </w:instrText>
-        </w:r>
-        <w:r>
-          <w:rPr>
-            <w:webHidden/>
-          </w:rPr>
-        </w:r>
-        <w:r>
-          <w:rPr>
-            <w:webHidden/>
-          </w:rPr>
-          <w:fldChar w:fldCharType="separate"/>
-        </w:r>
-        <w:r>
-          <w:rPr>
-            <w:webHidden/>
-          </w:rPr>
-          <w:t>20</w:t>
-        </w:r>
-        <w:r>
-          <w:rPr>
             <w:webHidden/>
           </w:rPr>
           <w:fldChar w:fldCharType="end"/>
@@ -2458,20 +1840,19 @@
           <w:tab w:val="left" w:pos="880"/>
           <w:tab w:val="right" w:leader="dot" w:pos="9350"/>
         </w:tabs>
-        <w:jc w:val="both"/>
         <w:rPr>
           <w:rFonts w:asciiTheme="minorHAnsi" w:eastAsiaTheme="minorEastAsia" w:hAnsiTheme="minorHAnsi"/>
           <w:noProof/>
           <w:sz w:val="22"/>
         </w:rPr>
       </w:pPr>
-      <w:hyperlink w:anchor="_Toc499857017" w:history="1">
+      <w:hyperlink w:anchor="_Toc5895897" w:history="1">
         <w:r>
           <w:rPr>
             <w:rStyle w:val="Hyperlink"/>
             <w:noProof/>
           </w:rPr>
-          <w:t>3.2</w:t>
+          <w:t>2.5</w:t>
         </w:r>
         <w:r>
           <w:rPr>
@@ -2486,7 +1867,7 @@
             <w:rStyle w:val="Hyperlink"/>
             <w:noProof/>
           </w:rPr>
-          <w:t>Sử dụng SWI-Prolog xây dựng cây phả hệ</w:t>
+          <w:t>Quá trình phân tích từ vựng</w:t>
         </w:r>
         <w:r>
           <w:rPr>
@@ -2507,7 +1888,7 @@
             <w:noProof/>
             <w:webHidden/>
           </w:rPr>
-          <w:instrText xml:space="preserve"> PAGEREF _Toc499857017 \h </w:instrText>
+          <w:instrText xml:space="preserve"> PAGEREF _Toc5895897 \h </w:instrText>
         </w:r>
         <w:r>
           <w:rPr>
@@ -2527,7 +1908,7 @@
             <w:noProof/>
             <w:webHidden/>
           </w:rPr>
-          <w:t>24</w:t>
+          <w:t>10</w:t>
         </w:r>
         <w:r>
           <w:rPr>
@@ -2540,56 +1921,84 @@
     </w:p>
     <w:p>
       <w:pPr>
-        <w:pStyle w:val="TOC3"/>
-        <w:jc w:val="both"/>
+        <w:pStyle w:val="TOC2"/>
+        <w:tabs>
+          <w:tab w:val="left" w:pos="880"/>
+          <w:tab w:val="right" w:leader="dot" w:pos="9350"/>
+        </w:tabs>
         <w:rPr>
           <w:rFonts w:asciiTheme="minorHAnsi" w:eastAsiaTheme="minorEastAsia" w:hAnsiTheme="minorHAnsi"/>
-        </w:rPr>
-      </w:pPr>
-      <w:hyperlink w:anchor="_Toc499857018" w:history="1">
+          <w:noProof/>
+          <w:sz w:val="22"/>
+        </w:rPr>
+      </w:pPr>
+      <w:hyperlink w:anchor="_Toc5895898" w:history="1">
         <w:r>
           <w:rPr>
             <w:rStyle w:val="Hyperlink"/>
-          </w:rPr>
-          <w:t>Source Code xây dựng cơ sở tri thức</w:t>
-        </w:r>
-        <w:r>
-          <w:rPr>
+            <w:noProof/>
+          </w:rPr>
+          <w:t>2.6</w:t>
+        </w:r>
+        <w:r>
+          <w:rPr>
+            <w:rFonts w:asciiTheme="minorHAnsi" w:eastAsiaTheme="minorEastAsia" w:hAnsiTheme="minorHAnsi"/>
+            <w:noProof/>
+            <w:sz w:val="22"/>
+          </w:rPr>
+          <w:tab/>
+        </w:r>
+        <w:r>
+          <w:rPr>
+            <w:rStyle w:val="Hyperlink"/>
+            <w:noProof/>
+          </w:rPr>
+          <w:t>Quá trình phân tích cú pháp</w:t>
+        </w:r>
+        <w:r>
+          <w:rPr>
+            <w:noProof/>
             <w:webHidden/>
           </w:rPr>
           <w:tab/>
         </w:r>
         <w:r>
           <w:rPr>
+            <w:noProof/>
             <w:webHidden/>
           </w:rPr>
           <w:fldChar w:fldCharType="begin"/>
         </w:r>
         <w:r>
           <w:rPr>
+            <w:noProof/>
             <w:webHidden/>
           </w:rPr>
-          <w:instrText xml:space="preserve"> PAGEREF _Toc499857018 \h </w:instrText>
-        </w:r>
-        <w:r>
-          <w:rPr>
+          <w:instrText xml:space="preserve"> PAGEREF _Toc5895898 \h </w:instrText>
+        </w:r>
+        <w:r>
+          <w:rPr>
+            <w:noProof/>
             <w:webHidden/>
           </w:rPr>
         </w:r>
         <w:r>
           <w:rPr>
+            <w:noProof/>
             <w:webHidden/>
           </w:rPr>
           <w:fldChar w:fldCharType="separate"/>
         </w:r>
         <w:r>
           <w:rPr>
+            <w:noProof/>
             <w:webHidden/>
           </w:rPr>
-          <w:t>24</w:t>
-        </w:r>
-        <w:r>
-          <w:rPr>
+          <w:t>11</w:t>
+        </w:r>
+        <w:r>
+          <w:rPr>
+            <w:noProof/>
             <w:webHidden/>
           </w:rPr>
           <w:fldChar w:fldCharType="end"/>
@@ -2598,18 +2007,103 @@
     </w:p>
     <w:p>
       <w:pPr>
+        <w:pStyle w:val="TOC2"/>
+        <w:tabs>
+          <w:tab w:val="left" w:pos="880"/>
+          <w:tab w:val="right" w:leader="dot" w:pos="9350"/>
+        </w:tabs>
+        <w:rPr>
+          <w:rFonts w:asciiTheme="minorHAnsi" w:eastAsiaTheme="minorEastAsia" w:hAnsiTheme="minorHAnsi"/>
+          <w:noProof/>
+          <w:sz w:val="22"/>
+        </w:rPr>
+      </w:pPr>
+      <w:hyperlink w:anchor="_Toc5895899" w:history="1">
+        <w:r>
+          <w:rPr>
+            <w:rStyle w:val="Hyperlink"/>
+            <w:noProof/>
+          </w:rPr>
+          <w:t>2.7</w:t>
+        </w:r>
+        <w:r>
+          <w:rPr>
+            <w:rFonts w:asciiTheme="minorHAnsi" w:eastAsiaTheme="minorEastAsia" w:hAnsiTheme="minorHAnsi"/>
+            <w:noProof/>
+            <w:sz w:val="22"/>
+          </w:rPr>
+          <w:tab/>
+        </w:r>
+        <w:r>
+          <w:rPr>
+            <w:rStyle w:val="Hyperlink"/>
+            <w:noProof/>
+          </w:rPr>
+          <w:t>Một số testcases</w:t>
+        </w:r>
+        <w:r>
+          <w:rPr>
+            <w:noProof/>
+            <w:webHidden/>
+          </w:rPr>
+          <w:tab/>
+        </w:r>
+        <w:r>
+          <w:rPr>
+            <w:noProof/>
+            <w:webHidden/>
+          </w:rPr>
+          <w:fldChar w:fldCharType="begin"/>
+        </w:r>
+        <w:r>
+          <w:rPr>
+            <w:noProof/>
+            <w:webHidden/>
+          </w:rPr>
+          <w:instrText xml:space="preserve"> PAGEREF _Toc5895899 \h </w:instrText>
+        </w:r>
+        <w:r>
+          <w:rPr>
+            <w:noProof/>
+            <w:webHidden/>
+          </w:rPr>
+        </w:r>
+        <w:r>
+          <w:rPr>
+            <w:noProof/>
+            <w:webHidden/>
+          </w:rPr>
+          <w:fldChar w:fldCharType="separate"/>
+        </w:r>
+        <w:r>
+          <w:rPr>
+            <w:noProof/>
+            <w:webHidden/>
+          </w:rPr>
+          <w:t>13</w:t>
+        </w:r>
+        <w:r>
+          <w:rPr>
+            <w:noProof/>
+            <w:webHidden/>
+          </w:rPr>
+          <w:fldChar w:fldCharType="end"/>
+        </w:r>
+      </w:hyperlink>
+    </w:p>
+    <w:p>
+      <w:pPr>
         <w:pStyle w:val="TOC3"/>
-        <w:jc w:val="both"/>
         <w:rPr>
           <w:rFonts w:asciiTheme="minorHAnsi" w:eastAsiaTheme="minorEastAsia" w:hAnsiTheme="minorHAnsi"/>
         </w:rPr>
       </w:pPr>
-      <w:hyperlink w:anchor="_Toc499857019" w:history="1">
+      <w:hyperlink w:anchor="_Toc5895900" w:history="1">
         <w:r>
           <w:rPr>
             <w:rStyle w:val="Hyperlink"/>
           </w:rPr>
-          <w:t>Tập câu hỏi cho hệ tri thức</w:t>
+          <w:t>Scanner - Testcase 1</w:t>
         </w:r>
         <w:r>
           <w:rPr>
@@ -2627,7 +2121,7 @@
           <w:rPr>
             <w:webHidden/>
           </w:rPr>
-          <w:instrText xml:space="preserve"> PAGEREF _Toc499857019 \h </w:instrText>
+          <w:instrText xml:space="preserve"> PAGEREF _Toc5895900 \h </w:instrText>
         </w:r>
         <w:r>
           <w:rPr>
@@ -2644,7 +2138,1090 @@
           <w:rPr>
             <w:webHidden/>
           </w:rPr>
-          <w:t>27</w:t>
+          <w:t>13</w:t>
+        </w:r>
+        <w:r>
+          <w:rPr>
+            <w:webHidden/>
+          </w:rPr>
+          <w:fldChar w:fldCharType="end"/>
+        </w:r>
+      </w:hyperlink>
+    </w:p>
+    <w:p>
+      <w:pPr>
+        <w:pStyle w:val="TOC3"/>
+        <w:rPr>
+          <w:rFonts w:asciiTheme="minorHAnsi" w:eastAsiaTheme="minorEastAsia" w:hAnsiTheme="minorHAnsi"/>
+        </w:rPr>
+      </w:pPr>
+      <w:hyperlink w:anchor="_Toc5895901" w:history="1">
+        <w:r>
+          <w:rPr>
+            <w:rStyle w:val="Hyperlink"/>
+          </w:rPr>
+          <w:t>Scanner - Testcase 2</w:t>
+        </w:r>
+        <w:r>
+          <w:rPr>
+            <w:webHidden/>
+          </w:rPr>
+          <w:tab/>
+        </w:r>
+        <w:r>
+          <w:rPr>
+            <w:webHidden/>
+          </w:rPr>
+          <w:fldChar w:fldCharType="begin"/>
+        </w:r>
+        <w:r>
+          <w:rPr>
+            <w:webHidden/>
+          </w:rPr>
+          <w:instrText xml:space="preserve"> PAGEREF _Toc5895901 \h </w:instrText>
+        </w:r>
+        <w:r>
+          <w:rPr>
+            <w:webHidden/>
+          </w:rPr>
+        </w:r>
+        <w:r>
+          <w:rPr>
+            <w:webHidden/>
+          </w:rPr>
+          <w:fldChar w:fldCharType="separate"/>
+        </w:r>
+        <w:r>
+          <w:rPr>
+            <w:webHidden/>
+          </w:rPr>
+          <w:t>13</w:t>
+        </w:r>
+        <w:r>
+          <w:rPr>
+            <w:webHidden/>
+          </w:rPr>
+          <w:fldChar w:fldCharType="end"/>
+        </w:r>
+      </w:hyperlink>
+    </w:p>
+    <w:p>
+      <w:pPr>
+        <w:pStyle w:val="TOC3"/>
+        <w:rPr>
+          <w:rFonts w:asciiTheme="minorHAnsi" w:eastAsiaTheme="minorEastAsia" w:hAnsiTheme="minorHAnsi"/>
+        </w:rPr>
+      </w:pPr>
+      <w:hyperlink w:anchor="_Toc5895902" w:history="1">
+        <w:r>
+          <w:rPr>
+            <w:rStyle w:val="Hyperlink"/>
+          </w:rPr>
+          <w:t>Scanner - Testcase 3</w:t>
+        </w:r>
+        <w:r>
+          <w:rPr>
+            <w:webHidden/>
+          </w:rPr>
+          <w:tab/>
+        </w:r>
+        <w:r>
+          <w:rPr>
+            <w:webHidden/>
+          </w:rPr>
+          <w:fldChar w:fldCharType="begin"/>
+        </w:r>
+        <w:r>
+          <w:rPr>
+            <w:webHidden/>
+          </w:rPr>
+          <w:instrText xml:space="preserve"> PAGEREF _Toc5895902 \h </w:instrText>
+        </w:r>
+        <w:r>
+          <w:rPr>
+            <w:webHidden/>
+          </w:rPr>
+        </w:r>
+        <w:r>
+          <w:rPr>
+            <w:webHidden/>
+          </w:rPr>
+          <w:fldChar w:fldCharType="separate"/>
+        </w:r>
+        <w:r>
+          <w:rPr>
+            <w:webHidden/>
+          </w:rPr>
+          <w:t>13</w:t>
+        </w:r>
+        <w:r>
+          <w:rPr>
+            <w:webHidden/>
+          </w:rPr>
+          <w:fldChar w:fldCharType="end"/>
+        </w:r>
+      </w:hyperlink>
+    </w:p>
+    <w:p>
+      <w:pPr>
+        <w:pStyle w:val="TOC3"/>
+        <w:rPr>
+          <w:rFonts w:asciiTheme="minorHAnsi" w:eastAsiaTheme="minorEastAsia" w:hAnsiTheme="minorHAnsi"/>
+        </w:rPr>
+      </w:pPr>
+      <w:hyperlink w:anchor="_Toc5895903" w:history="1">
+        <w:r>
+          <w:rPr>
+            <w:rStyle w:val="Hyperlink"/>
+          </w:rPr>
+          <w:t>Scanner - Testcase 4</w:t>
+        </w:r>
+        <w:r>
+          <w:rPr>
+            <w:webHidden/>
+          </w:rPr>
+          <w:tab/>
+        </w:r>
+        <w:r>
+          <w:rPr>
+            <w:webHidden/>
+          </w:rPr>
+          <w:fldChar w:fldCharType="begin"/>
+        </w:r>
+        <w:r>
+          <w:rPr>
+            <w:webHidden/>
+          </w:rPr>
+          <w:instrText xml:space="preserve"> PAGEREF _Toc5895903 \h </w:instrText>
+        </w:r>
+        <w:r>
+          <w:rPr>
+            <w:webHidden/>
+          </w:rPr>
+        </w:r>
+        <w:r>
+          <w:rPr>
+            <w:webHidden/>
+          </w:rPr>
+          <w:fldChar w:fldCharType="separate"/>
+        </w:r>
+        <w:r>
+          <w:rPr>
+            <w:webHidden/>
+          </w:rPr>
+          <w:t>14</w:t>
+        </w:r>
+        <w:r>
+          <w:rPr>
+            <w:webHidden/>
+          </w:rPr>
+          <w:fldChar w:fldCharType="end"/>
+        </w:r>
+      </w:hyperlink>
+    </w:p>
+    <w:p>
+      <w:pPr>
+        <w:pStyle w:val="TOC3"/>
+        <w:rPr>
+          <w:rFonts w:asciiTheme="minorHAnsi" w:eastAsiaTheme="minorEastAsia" w:hAnsiTheme="minorHAnsi"/>
+        </w:rPr>
+      </w:pPr>
+      <w:hyperlink w:anchor="_Toc5895904" w:history="1">
+        <w:r>
+          <w:rPr>
+            <w:rStyle w:val="Hyperlink"/>
+          </w:rPr>
+          <w:t>Scanner - Testcase 5</w:t>
+        </w:r>
+        <w:r>
+          <w:rPr>
+            <w:webHidden/>
+          </w:rPr>
+          <w:tab/>
+        </w:r>
+        <w:r>
+          <w:rPr>
+            <w:webHidden/>
+          </w:rPr>
+          <w:fldChar w:fldCharType="begin"/>
+        </w:r>
+        <w:r>
+          <w:rPr>
+            <w:webHidden/>
+          </w:rPr>
+          <w:instrText xml:space="preserve"> PAGEREF _Toc5895904 \h </w:instrText>
+        </w:r>
+        <w:r>
+          <w:rPr>
+            <w:webHidden/>
+          </w:rPr>
+        </w:r>
+        <w:r>
+          <w:rPr>
+            <w:webHidden/>
+          </w:rPr>
+          <w:fldChar w:fldCharType="separate"/>
+        </w:r>
+        <w:r>
+          <w:rPr>
+            <w:webHidden/>
+          </w:rPr>
+          <w:t>14</w:t>
+        </w:r>
+        <w:r>
+          <w:rPr>
+            <w:webHidden/>
+          </w:rPr>
+          <w:fldChar w:fldCharType="end"/>
+        </w:r>
+      </w:hyperlink>
+    </w:p>
+    <w:p>
+      <w:pPr>
+        <w:pStyle w:val="TOC3"/>
+        <w:rPr>
+          <w:rFonts w:asciiTheme="minorHAnsi" w:eastAsiaTheme="minorEastAsia" w:hAnsiTheme="minorHAnsi"/>
+        </w:rPr>
+      </w:pPr>
+      <w:hyperlink w:anchor="_Toc5895905" w:history="1">
+        <w:r>
+          <w:rPr>
+            <w:rStyle w:val="Hyperlink"/>
+          </w:rPr>
+          <w:t>Scanner - Testcase 6</w:t>
+        </w:r>
+        <w:r>
+          <w:rPr>
+            <w:webHidden/>
+          </w:rPr>
+          <w:tab/>
+        </w:r>
+        <w:r>
+          <w:rPr>
+            <w:webHidden/>
+          </w:rPr>
+          <w:fldChar w:fldCharType="begin"/>
+        </w:r>
+        <w:r>
+          <w:rPr>
+            <w:webHidden/>
+          </w:rPr>
+          <w:instrText xml:space="preserve"> PAGEREF _Toc5895905 \h </w:instrText>
+        </w:r>
+        <w:r>
+          <w:rPr>
+            <w:webHidden/>
+          </w:rPr>
+        </w:r>
+        <w:r>
+          <w:rPr>
+            <w:webHidden/>
+          </w:rPr>
+          <w:fldChar w:fldCharType="separate"/>
+        </w:r>
+        <w:r>
+          <w:rPr>
+            <w:webHidden/>
+          </w:rPr>
+          <w:t>14</w:t>
+        </w:r>
+        <w:r>
+          <w:rPr>
+            <w:webHidden/>
+          </w:rPr>
+          <w:fldChar w:fldCharType="end"/>
+        </w:r>
+      </w:hyperlink>
+    </w:p>
+    <w:p>
+      <w:pPr>
+        <w:pStyle w:val="TOC3"/>
+        <w:rPr>
+          <w:rFonts w:asciiTheme="minorHAnsi" w:eastAsiaTheme="minorEastAsia" w:hAnsiTheme="minorHAnsi"/>
+        </w:rPr>
+      </w:pPr>
+      <w:hyperlink w:anchor="_Toc5895906" w:history="1">
+        <w:r>
+          <w:rPr>
+            <w:rStyle w:val="Hyperlink"/>
+          </w:rPr>
+          <w:t>Scanner - Testcase 7</w:t>
+        </w:r>
+        <w:r>
+          <w:rPr>
+            <w:webHidden/>
+          </w:rPr>
+          <w:tab/>
+        </w:r>
+        <w:r>
+          <w:rPr>
+            <w:webHidden/>
+          </w:rPr>
+          <w:fldChar w:fldCharType="begin"/>
+        </w:r>
+        <w:r>
+          <w:rPr>
+            <w:webHidden/>
+          </w:rPr>
+          <w:instrText xml:space="preserve"> PAGEREF _Toc5895906 \h </w:instrText>
+        </w:r>
+        <w:r>
+          <w:rPr>
+            <w:webHidden/>
+          </w:rPr>
+        </w:r>
+        <w:r>
+          <w:rPr>
+            <w:webHidden/>
+          </w:rPr>
+          <w:fldChar w:fldCharType="separate"/>
+        </w:r>
+        <w:r>
+          <w:rPr>
+            <w:webHidden/>
+          </w:rPr>
+          <w:t>14</w:t>
+        </w:r>
+        <w:r>
+          <w:rPr>
+            <w:webHidden/>
+          </w:rPr>
+          <w:fldChar w:fldCharType="end"/>
+        </w:r>
+      </w:hyperlink>
+    </w:p>
+    <w:p>
+      <w:pPr>
+        <w:pStyle w:val="TOC3"/>
+        <w:rPr>
+          <w:rFonts w:asciiTheme="minorHAnsi" w:eastAsiaTheme="minorEastAsia" w:hAnsiTheme="minorHAnsi"/>
+        </w:rPr>
+      </w:pPr>
+      <w:hyperlink w:anchor="_Toc5895907" w:history="1">
+        <w:r>
+          <w:rPr>
+            <w:rStyle w:val="Hyperlink"/>
+          </w:rPr>
+          <w:t>Scanner - Testcase 8</w:t>
+        </w:r>
+        <w:r>
+          <w:rPr>
+            <w:webHidden/>
+          </w:rPr>
+          <w:tab/>
+        </w:r>
+        <w:r>
+          <w:rPr>
+            <w:webHidden/>
+          </w:rPr>
+          <w:fldChar w:fldCharType="begin"/>
+        </w:r>
+        <w:r>
+          <w:rPr>
+            <w:webHidden/>
+          </w:rPr>
+          <w:instrText xml:space="preserve"> PAGEREF _Toc5895907 \h </w:instrText>
+        </w:r>
+        <w:r>
+          <w:rPr>
+            <w:webHidden/>
+          </w:rPr>
+        </w:r>
+        <w:r>
+          <w:rPr>
+            <w:webHidden/>
+          </w:rPr>
+          <w:fldChar w:fldCharType="separate"/>
+        </w:r>
+        <w:r>
+          <w:rPr>
+            <w:webHidden/>
+          </w:rPr>
+          <w:t>15</w:t>
+        </w:r>
+        <w:r>
+          <w:rPr>
+            <w:webHidden/>
+          </w:rPr>
+          <w:fldChar w:fldCharType="end"/>
+        </w:r>
+      </w:hyperlink>
+    </w:p>
+    <w:p>
+      <w:pPr>
+        <w:pStyle w:val="TOC3"/>
+        <w:rPr>
+          <w:rFonts w:asciiTheme="minorHAnsi" w:eastAsiaTheme="minorEastAsia" w:hAnsiTheme="minorHAnsi"/>
+        </w:rPr>
+      </w:pPr>
+      <w:hyperlink w:anchor="_Toc5895908" w:history="1">
+        <w:r>
+          <w:rPr>
+            <w:rStyle w:val="Hyperlink"/>
+          </w:rPr>
+          <w:t>Scanner - Testcase 9</w:t>
+        </w:r>
+        <w:r>
+          <w:rPr>
+            <w:webHidden/>
+          </w:rPr>
+          <w:tab/>
+        </w:r>
+        <w:r>
+          <w:rPr>
+            <w:webHidden/>
+          </w:rPr>
+          <w:fldChar w:fldCharType="begin"/>
+        </w:r>
+        <w:r>
+          <w:rPr>
+            <w:webHidden/>
+          </w:rPr>
+          <w:instrText xml:space="preserve"> PAGEREF _Toc5895908 \h </w:instrText>
+        </w:r>
+        <w:r>
+          <w:rPr>
+            <w:webHidden/>
+          </w:rPr>
+        </w:r>
+        <w:r>
+          <w:rPr>
+            <w:webHidden/>
+          </w:rPr>
+          <w:fldChar w:fldCharType="separate"/>
+        </w:r>
+        <w:r>
+          <w:rPr>
+            <w:webHidden/>
+          </w:rPr>
+          <w:t>15</w:t>
+        </w:r>
+        <w:r>
+          <w:rPr>
+            <w:webHidden/>
+          </w:rPr>
+          <w:fldChar w:fldCharType="end"/>
+        </w:r>
+      </w:hyperlink>
+    </w:p>
+    <w:p>
+      <w:pPr>
+        <w:pStyle w:val="TOC3"/>
+        <w:rPr>
+          <w:rFonts w:asciiTheme="minorHAnsi" w:eastAsiaTheme="minorEastAsia" w:hAnsiTheme="minorHAnsi"/>
+        </w:rPr>
+      </w:pPr>
+      <w:hyperlink w:anchor="_Toc5895909" w:history="1">
+        <w:r>
+          <w:rPr>
+            <w:rStyle w:val="Hyperlink"/>
+          </w:rPr>
+          <w:t>Scanner - Testcase 10</w:t>
+        </w:r>
+        <w:r>
+          <w:rPr>
+            <w:webHidden/>
+          </w:rPr>
+          <w:tab/>
+        </w:r>
+        <w:r>
+          <w:rPr>
+            <w:webHidden/>
+          </w:rPr>
+          <w:fldChar w:fldCharType="begin"/>
+        </w:r>
+        <w:r>
+          <w:rPr>
+            <w:webHidden/>
+          </w:rPr>
+          <w:instrText xml:space="preserve"> PAGEREF _Toc5895909 \h </w:instrText>
+        </w:r>
+        <w:r>
+          <w:rPr>
+            <w:webHidden/>
+          </w:rPr>
+        </w:r>
+        <w:r>
+          <w:rPr>
+            <w:webHidden/>
+          </w:rPr>
+          <w:fldChar w:fldCharType="separate"/>
+        </w:r>
+        <w:r>
+          <w:rPr>
+            <w:webHidden/>
+          </w:rPr>
+          <w:t>16</w:t>
+        </w:r>
+        <w:r>
+          <w:rPr>
+            <w:webHidden/>
+          </w:rPr>
+          <w:fldChar w:fldCharType="end"/>
+        </w:r>
+      </w:hyperlink>
+    </w:p>
+    <w:p>
+      <w:pPr>
+        <w:pStyle w:val="TOC3"/>
+        <w:rPr>
+          <w:rFonts w:asciiTheme="minorHAnsi" w:eastAsiaTheme="minorEastAsia" w:hAnsiTheme="minorHAnsi"/>
+        </w:rPr>
+      </w:pPr>
+      <w:hyperlink w:anchor="_Toc5895910" w:history="1">
+        <w:r>
+          <w:rPr>
+            <w:rStyle w:val="Hyperlink"/>
+          </w:rPr>
+          <w:t>Scanner - Testcase 11</w:t>
+        </w:r>
+        <w:r>
+          <w:rPr>
+            <w:webHidden/>
+          </w:rPr>
+          <w:tab/>
+        </w:r>
+        <w:r>
+          <w:rPr>
+            <w:webHidden/>
+          </w:rPr>
+          <w:fldChar w:fldCharType="begin"/>
+        </w:r>
+        <w:r>
+          <w:rPr>
+            <w:webHidden/>
+          </w:rPr>
+          <w:instrText xml:space="preserve"> PAGEREF _Toc5895910 \h </w:instrText>
+        </w:r>
+        <w:r>
+          <w:rPr>
+            <w:webHidden/>
+          </w:rPr>
+        </w:r>
+        <w:r>
+          <w:rPr>
+            <w:webHidden/>
+          </w:rPr>
+          <w:fldChar w:fldCharType="separate"/>
+        </w:r>
+        <w:r>
+          <w:rPr>
+            <w:webHidden/>
+          </w:rPr>
+          <w:t>16</w:t>
+        </w:r>
+        <w:r>
+          <w:rPr>
+            <w:webHidden/>
+          </w:rPr>
+          <w:fldChar w:fldCharType="end"/>
+        </w:r>
+      </w:hyperlink>
+    </w:p>
+    <w:p>
+      <w:pPr>
+        <w:pStyle w:val="TOC3"/>
+        <w:rPr>
+          <w:rFonts w:asciiTheme="minorHAnsi" w:eastAsiaTheme="minorEastAsia" w:hAnsiTheme="minorHAnsi"/>
+        </w:rPr>
+      </w:pPr>
+      <w:hyperlink w:anchor="_Toc5895911" w:history="1">
+        <w:r>
+          <w:rPr>
+            <w:rStyle w:val="Hyperlink"/>
+          </w:rPr>
+          <w:t>Scanner - Testcase 12</w:t>
+        </w:r>
+        <w:r>
+          <w:rPr>
+            <w:webHidden/>
+          </w:rPr>
+          <w:tab/>
+        </w:r>
+        <w:r>
+          <w:rPr>
+            <w:webHidden/>
+          </w:rPr>
+          <w:fldChar w:fldCharType="begin"/>
+        </w:r>
+        <w:r>
+          <w:rPr>
+            <w:webHidden/>
+          </w:rPr>
+          <w:instrText xml:space="preserve"> PAGEREF _Toc5895911 \h </w:instrText>
+        </w:r>
+        <w:r>
+          <w:rPr>
+            <w:webHidden/>
+          </w:rPr>
+        </w:r>
+        <w:r>
+          <w:rPr>
+            <w:webHidden/>
+          </w:rPr>
+          <w:fldChar w:fldCharType="separate"/>
+        </w:r>
+        <w:r>
+          <w:rPr>
+            <w:webHidden/>
+          </w:rPr>
+          <w:t>17</w:t>
+        </w:r>
+        <w:r>
+          <w:rPr>
+            <w:webHidden/>
+          </w:rPr>
+          <w:fldChar w:fldCharType="end"/>
+        </w:r>
+      </w:hyperlink>
+    </w:p>
+    <w:p>
+      <w:pPr>
+        <w:pStyle w:val="TOC3"/>
+        <w:rPr>
+          <w:rFonts w:asciiTheme="minorHAnsi" w:eastAsiaTheme="minorEastAsia" w:hAnsiTheme="minorHAnsi"/>
+        </w:rPr>
+      </w:pPr>
+      <w:hyperlink w:anchor="_Toc5895912" w:history="1">
+        <w:r>
+          <w:rPr>
+            <w:rStyle w:val="Hyperlink"/>
+          </w:rPr>
+          <w:t>Parser - Testcase 1</w:t>
+        </w:r>
+        <w:r>
+          <w:rPr>
+            <w:webHidden/>
+          </w:rPr>
+          <w:tab/>
+        </w:r>
+        <w:r>
+          <w:rPr>
+            <w:webHidden/>
+          </w:rPr>
+          <w:fldChar w:fldCharType="begin"/>
+        </w:r>
+        <w:r>
+          <w:rPr>
+            <w:webHidden/>
+          </w:rPr>
+          <w:instrText xml:space="preserve"> PAGEREF _Toc5895912 \h </w:instrText>
+        </w:r>
+        <w:r>
+          <w:rPr>
+            <w:webHidden/>
+          </w:rPr>
+        </w:r>
+        <w:r>
+          <w:rPr>
+            <w:webHidden/>
+          </w:rPr>
+          <w:fldChar w:fldCharType="separate"/>
+        </w:r>
+        <w:r>
+          <w:rPr>
+            <w:webHidden/>
+          </w:rPr>
+          <w:t>18</w:t>
+        </w:r>
+        <w:r>
+          <w:rPr>
+            <w:webHidden/>
+          </w:rPr>
+          <w:fldChar w:fldCharType="end"/>
+        </w:r>
+      </w:hyperlink>
+    </w:p>
+    <w:p>
+      <w:pPr>
+        <w:pStyle w:val="TOC3"/>
+        <w:rPr>
+          <w:rFonts w:asciiTheme="minorHAnsi" w:eastAsiaTheme="minorEastAsia" w:hAnsiTheme="minorHAnsi"/>
+        </w:rPr>
+      </w:pPr>
+      <w:hyperlink w:anchor="_Toc5895913" w:history="1">
+        <w:r>
+          <w:rPr>
+            <w:rStyle w:val="Hyperlink"/>
+          </w:rPr>
+          <w:t>Parser - Testcase 2</w:t>
+        </w:r>
+        <w:r>
+          <w:rPr>
+            <w:webHidden/>
+          </w:rPr>
+          <w:tab/>
+        </w:r>
+        <w:r>
+          <w:rPr>
+            <w:webHidden/>
+          </w:rPr>
+          <w:fldChar w:fldCharType="begin"/>
+        </w:r>
+        <w:r>
+          <w:rPr>
+            <w:webHidden/>
+          </w:rPr>
+          <w:instrText xml:space="preserve"> PAGEREF _Toc5895913 \h </w:instrText>
+        </w:r>
+        <w:r>
+          <w:rPr>
+            <w:webHidden/>
+          </w:rPr>
+        </w:r>
+        <w:r>
+          <w:rPr>
+            <w:webHidden/>
+          </w:rPr>
+          <w:fldChar w:fldCharType="separate"/>
+        </w:r>
+        <w:r>
+          <w:rPr>
+            <w:webHidden/>
+          </w:rPr>
+          <w:t>18</w:t>
+        </w:r>
+        <w:r>
+          <w:rPr>
+            <w:webHidden/>
+          </w:rPr>
+          <w:fldChar w:fldCharType="end"/>
+        </w:r>
+      </w:hyperlink>
+    </w:p>
+    <w:p>
+      <w:pPr>
+        <w:pStyle w:val="TOC3"/>
+        <w:rPr>
+          <w:rFonts w:asciiTheme="minorHAnsi" w:eastAsiaTheme="minorEastAsia" w:hAnsiTheme="minorHAnsi"/>
+        </w:rPr>
+      </w:pPr>
+      <w:hyperlink w:anchor="_Toc5895914" w:history="1">
+        <w:r>
+          <w:rPr>
+            <w:rStyle w:val="Hyperlink"/>
+          </w:rPr>
+          <w:t>Parser - Testcase 3</w:t>
+        </w:r>
+        <w:r>
+          <w:rPr>
+            <w:webHidden/>
+          </w:rPr>
+          <w:tab/>
+        </w:r>
+        <w:r>
+          <w:rPr>
+            <w:webHidden/>
+          </w:rPr>
+          <w:fldChar w:fldCharType="begin"/>
+        </w:r>
+        <w:r>
+          <w:rPr>
+            <w:webHidden/>
+          </w:rPr>
+          <w:instrText xml:space="preserve"> PAGEREF _Toc5895914 \h </w:instrText>
+        </w:r>
+        <w:r>
+          <w:rPr>
+            <w:webHidden/>
+          </w:rPr>
+        </w:r>
+        <w:r>
+          <w:rPr>
+            <w:webHidden/>
+          </w:rPr>
+          <w:fldChar w:fldCharType="separate"/>
+        </w:r>
+        <w:r>
+          <w:rPr>
+            <w:webHidden/>
+          </w:rPr>
+          <w:t>18</w:t>
+        </w:r>
+        <w:r>
+          <w:rPr>
+            <w:webHidden/>
+          </w:rPr>
+          <w:fldChar w:fldCharType="end"/>
+        </w:r>
+      </w:hyperlink>
+    </w:p>
+    <w:p>
+      <w:pPr>
+        <w:pStyle w:val="TOC3"/>
+        <w:rPr>
+          <w:rFonts w:asciiTheme="minorHAnsi" w:eastAsiaTheme="minorEastAsia" w:hAnsiTheme="minorHAnsi"/>
+        </w:rPr>
+      </w:pPr>
+      <w:hyperlink w:anchor="_Toc5895915" w:history="1">
+        <w:r>
+          <w:rPr>
+            <w:rStyle w:val="Hyperlink"/>
+          </w:rPr>
+          <w:t>Parser - Testcase 4</w:t>
+        </w:r>
+        <w:r>
+          <w:rPr>
+            <w:webHidden/>
+          </w:rPr>
+          <w:tab/>
+        </w:r>
+        <w:r>
+          <w:rPr>
+            <w:webHidden/>
+          </w:rPr>
+          <w:fldChar w:fldCharType="begin"/>
+        </w:r>
+        <w:r>
+          <w:rPr>
+            <w:webHidden/>
+          </w:rPr>
+          <w:instrText xml:space="preserve"> PAGEREF _Toc5895915 \h </w:instrText>
+        </w:r>
+        <w:r>
+          <w:rPr>
+            <w:webHidden/>
+          </w:rPr>
+        </w:r>
+        <w:r>
+          <w:rPr>
+            <w:webHidden/>
+          </w:rPr>
+          <w:fldChar w:fldCharType="separate"/>
+        </w:r>
+        <w:r>
+          <w:rPr>
+            <w:webHidden/>
+          </w:rPr>
+          <w:t>18</w:t>
+        </w:r>
+        <w:r>
+          <w:rPr>
+            <w:webHidden/>
+          </w:rPr>
+          <w:fldChar w:fldCharType="end"/>
+        </w:r>
+      </w:hyperlink>
+    </w:p>
+    <w:p>
+      <w:pPr>
+        <w:pStyle w:val="TOC3"/>
+        <w:rPr>
+          <w:rFonts w:asciiTheme="minorHAnsi" w:eastAsiaTheme="minorEastAsia" w:hAnsiTheme="minorHAnsi"/>
+        </w:rPr>
+      </w:pPr>
+      <w:hyperlink w:anchor="_Toc5895916" w:history="1">
+        <w:r>
+          <w:rPr>
+            <w:rStyle w:val="Hyperlink"/>
+          </w:rPr>
+          <w:t>Parser - Testcase 5</w:t>
+        </w:r>
+        <w:r>
+          <w:rPr>
+            <w:webHidden/>
+          </w:rPr>
+          <w:tab/>
+        </w:r>
+        <w:r>
+          <w:rPr>
+            <w:webHidden/>
+          </w:rPr>
+          <w:fldChar w:fldCharType="begin"/>
+        </w:r>
+        <w:r>
+          <w:rPr>
+            <w:webHidden/>
+          </w:rPr>
+          <w:instrText xml:space="preserve"> PAGEREF _Toc5895916 \h </w:instrText>
+        </w:r>
+        <w:r>
+          <w:rPr>
+            <w:webHidden/>
+          </w:rPr>
+        </w:r>
+        <w:r>
+          <w:rPr>
+            <w:webHidden/>
+          </w:rPr>
+          <w:fldChar w:fldCharType="separate"/>
+        </w:r>
+        <w:r>
+          <w:rPr>
+            <w:webHidden/>
+          </w:rPr>
+          <w:t>18</w:t>
+        </w:r>
+        <w:r>
+          <w:rPr>
+            <w:webHidden/>
+          </w:rPr>
+          <w:fldChar w:fldCharType="end"/>
+        </w:r>
+      </w:hyperlink>
+    </w:p>
+    <w:p>
+      <w:pPr>
+        <w:pStyle w:val="TOC3"/>
+        <w:rPr>
+          <w:rFonts w:asciiTheme="minorHAnsi" w:eastAsiaTheme="minorEastAsia" w:hAnsiTheme="minorHAnsi"/>
+        </w:rPr>
+      </w:pPr>
+      <w:hyperlink w:anchor="_Toc5895917" w:history="1">
+        <w:r>
+          <w:rPr>
+            <w:rStyle w:val="Hyperlink"/>
+          </w:rPr>
+          <w:t>Parser - Testcase 6</w:t>
+        </w:r>
+        <w:r>
+          <w:rPr>
+            <w:webHidden/>
+          </w:rPr>
+          <w:tab/>
+        </w:r>
+        <w:r>
+          <w:rPr>
+            <w:webHidden/>
+          </w:rPr>
+          <w:fldChar w:fldCharType="begin"/>
+        </w:r>
+        <w:r>
+          <w:rPr>
+            <w:webHidden/>
+          </w:rPr>
+          <w:instrText xml:space="preserve"> PAGEREF _Toc5895917 \h </w:instrText>
+        </w:r>
+        <w:r>
+          <w:rPr>
+            <w:webHidden/>
+          </w:rPr>
+        </w:r>
+        <w:r>
+          <w:rPr>
+            <w:webHidden/>
+          </w:rPr>
+          <w:fldChar w:fldCharType="separate"/>
+        </w:r>
+        <w:r>
+          <w:rPr>
+            <w:webHidden/>
+          </w:rPr>
+          <w:t>18</w:t>
+        </w:r>
+        <w:r>
+          <w:rPr>
+            <w:webHidden/>
+          </w:rPr>
+          <w:fldChar w:fldCharType="end"/>
+        </w:r>
+      </w:hyperlink>
+    </w:p>
+    <w:p>
+      <w:pPr>
+        <w:pStyle w:val="TOC3"/>
+        <w:rPr>
+          <w:rFonts w:asciiTheme="minorHAnsi" w:eastAsiaTheme="minorEastAsia" w:hAnsiTheme="minorHAnsi"/>
+        </w:rPr>
+      </w:pPr>
+      <w:hyperlink w:anchor="_Toc5895918" w:history="1">
+        <w:r>
+          <w:rPr>
+            <w:rStyle w:val="Hyperlink"/>
+          </w:rPr>
+          <w:t>Parser - Testcase 7</w:t>
+        </w:r>
+        <w:r>
+          <w:rPr>
+            <w:webHidden/>
+          </w:rPr>
+          <w:tab/>
+        </w:r>
+        <w:r>
+          <w:rPr>
+            <w:webHidden/>
+          </w:rPr>
+          <w:fldChar w:fldCharType="begin"/>
+        </w:r>
+        <w:r>
+          <w:rPr>
+            <w:webHidden/>
+          </w:rPr>
+          <w:instrText xml:space="preserve"> PAGEREF _Toc5895918 \h </w:instrText>
+        </w:r>
+        <w:r>
+          <w:rPr>
+            <w:webHidden/>
+          </w:rPr>
+        </w:r>
+        <w:r>
+          <w:rPr>
+            <w:webHidden/>
+          </w:rPr>
+          <w:fldChar w:fldCharType="separate"/>
+        </w:r>
+        <w:r>
+          <w:rPr>
+            <w:webHidden/>
+          </w:rPr>
+          <w:t>19</w:t>
+        </w:r>
+        <w:r>
+          <w:rPr>
+            <w:webHidden/>
+          </w:rPr>
+          <w:fldChar w:fldCharType="end"/>
+        </w:r>
+      </w:hyperlink>
+    </w:p>
+    <w:p>
+      <w:pPr>
+        <w:pStyle w:val="TOC3"/>
+        <w:rPr>
+          <w:rFonts w:asciiTheme="minorHAnsi" w:eastAsiaTheme="minorEastAsia" w:hAnsiTheme="minorHAnsi"/>
+        </w:rPr>
+      </w:pPr>
+      <w:hyperlink w:anchor="_Toc5895919" w:history="1">
+        <w:r>
+          <w:rPr>
+            <w:rStyle w:val="Hyperlink"/>
+          </w:rPr>
+          <w:t>Parser - Testcase 8</w:t>
+        </w:r>
+        <w:r>
+          <w:rPr>
+            <w:webHidden/>
+          </w:rPr>
+          <w:tab/>
+        </w:r>
+        <w:r>
+          <w:rPr>
+            <w:webHidden/>
+          </w:rPr>
+          <w:fldChar w:fldCharType="begin"/>
+        </w:r>
+        <w:r>
+          <w:rPr>
+            <w:webHidden/>
+          </w:rPr>
+          <w:instrText xml:space="preserve"> PAGEREF _Toc5895919 \h </w:instrText>
+        </w:r>
+        <w:r>
+          <w:rPr>
+            <w:webHidden/>
+          </w:rPr>
+        </w:r>
+        <w:r>
+          <w:rPr>
+            <w:webHidden/>
+          </w:rPr>
+          <w:fldChar w:fldCharType="separate"/>
+        </w:r>
+        <w:r>
+          <w:rPr>
+            <w:webHidden/>
+          </w:rPr>
+          <w:t>19</w:t>
         </w:r>
         <w:r>
           <w:rPr>
@@ -2685,6 +3262,8 @@
           <w:docGrid w:linePitch="360"/>
         </w:sectPr>
       </w:pPr>
+      <w:bookmarkStart w:id="0" w:name="_GoBack"/>
+      <w:bookmarkEnd w:id="0"/>
     </w:p>
     <w:p>
       <w:pPr>
@@ -2700,25 +3279,25 @@
         <w:lastRenderedPageBreak/>
         <w:br/>
       </w:r>
-      <w:bookmarkStart w:id="0" w:name="_Toc499856999"/>
+      <w:bookmarkStart w:id="1" w:name="_Toc5895889"/>
       <w:r>
         <w:t>Tổng quan &amp; Milestone</w:t>
       </w:r>
-      <w:bookmarkEnd w:id="0"/>
+      <w:bookmarkEnd w:id="1"/>
     </w:p>
     <w:p>
       <w:pPr>
         <w:pStyle w:val="Heading3"/>
         <w:jc w:val="both"/>
       </w:pPr>
-      <w:bookmarkStart w:id="1" w:name="_Toc499857000"/>
+      <w:bookmarkStart w:id="2" w:name="_Toc5895890"/>
       <w:r>
         <w:t xml:space="preserve">Thông tin </w:t>
       </w:r>
-      <w:bookmarkEnd w:id="1"/>
       <w:r>
         <w:t>cá nhân</w:t>
       </w:r>
+      <w:bookmarkEnd w:id="2"/>
     </w:p>
     <w:tbl>
       <w:tblPr>
@@ -2898,9 +3477,11 @@
         <w:pStyle w:val="Heading3"/>
         <w:jc w:val="both"/>
       </w:pPr>
+      <w:bookmarkStart w:id="3" w:name="_Toc5895891"/>
       <w:r>
         <w:t>Công cụ hỗ trợ</w:t>
       </w:r>
+      <w:bookmarkEnd w:id="3"/>
     </w:p>
     <w:p>
       <w:pPr>
@@ -2963,9 +3544,11 @@
         <w:lastRenderedPageBreak/>
         <w:br/>
       </w:r>
+      <w:bookmarkStart w:id="4" w:name="_Toc5895892"/>
       <w:r>
         <w:t>Nội dung bài tập</w:t>
       </w:r>
+      <w:bookmarkEnd w:id="4"/>
     </w:p>
     <w:p>
       <w:pPr>
@@ -2979,9 +3562,11 @@
       <w:r>
         <w:br/>
       </w:r>
+      <w:bookmarkStart w:id="5" w:name="_Toc5895893"/>
       <w:r>
         <w:t>ANTLR – ANother Tool for Language Recognition</w:t>
       </w:r>
+      <w:bookmarkEnd w:id="5"/>
     </w:p>
     <w:p>
       <w:pPr>
@@ -3061,9 +3646,11 @@
         <w:lastRenderedPageBreak/>
         <w:br/>
       </w:r>
+      <w:bookmarkStart w:id="6" w:name="_Toc5895894"/>
       <w:r>
         <w:t>Cài đặt &amp; sử dụng ANTLR Python Runtime</w:t>
       </w:r>
+      <w:bookmarkEnd w:id="6"/>
     </w:p>
     <w:p>
       <w:pPr>
@@ -3277,8 +3864,12 @@
       <w:r>
         <w:lastRenderedPageBreak/>
         <w:br/>
+      </w:r>
+      <w:bookmarkStart w:id="7" w:name="_Toc5895895"/>
+      <w:r>
         <w:t>Xây dựng văn phạm từ đề bài</w:t>
       </w:r>
+      <w:bookmarkEnd w:id="7"/>
     </w:p>
     <w:p>
       <w:pPr>
@@ -3474,10 +4065,12 @@
         </w:numPr>
         <w:jc w:val="both"/>
       </w:pPr>
+      <w:bookmarkStart w:id="8" w:name="_Toc5895896"/>
       <w:r>
         <w:lastRenderedPageBreak/>
         <w:t>Cách sử dụng &amp; mô tả</w:t>
       </w:r>
+      <w:bookmarkEnd w:id="8"/>
     </w:p>
     <w:p>
       <w:pPr>
@@ -3766,10 +4359,12 @@
         </w:numPr>
         <w:jc w:val="both"/>
       </w:pPr>
+      <w:bookmarkStart w:id="9" w:name="_Toc5895897"/>
       <w:r>
         <w:lastRenderedPageBreak/>
         <w:t>Quá trình phân tích từ vựng</w:t>
       </w:r>
+      <w:bookmarkEnd w:id="9"/>
     </w:p>
     <w:p>
       <w:pPr>
@@ -5215,10 +5810,12 @@
         </w:numPr>
         <w:jc w:val="both"/>
       </w:pPr>
+      <w:bookmarkStart w:id="10" w:name="_Toc5895898"/>
       <w:r>
         <w:lastRenderedPageBreak/>
         <w:t>Quá trình phân tích cú pháp</w:t>
       </w:r>
+      <w:bookmarkEnd w:id="10"/>
     </w:p>
     <w:p>
       <w:pPr>
@@ -7471,17 +8068,19 @@
         </w:numPr>
         <w:jc w:val="both"/>
       </w:pPr>
+      <w:bookmarkStart w:id="11" w:name="_Toc5895899"/>
       <w:r>
         <w:lastRenderedPageBreak/>
         <w:t>Một số testcases</w:t>
       </w:r>
+      <w:bookmarkEnd w:id="11"/>
     </w:p>
     <w:p>
       <w:pPr>
         <w:pStyle w:val="Heading3"/>
         <w:jc w:val="both"/>
       </w:pPr>
-      <w:bookmarkStart w:id="2" w:name="_Toc499857006"/>
+      <w:bookmarkStart w:id="12" w:name="_Toc5895900"/>
       <w:r>
         <w:t xml:space="preserve">Scanner - </w:t>
       </w:r>
@@ -7491,7 +8090,7 @@
       <w:r>
         <w:t>1</w:t>
       </w:r>
-      <w:bookmarkEnd w:id="2"/>
+      <w:bookmarkEnd w:id="12"/>
     </w:p>
     <w:tbl>
       <w:tblPr>
@@ -7985,12 +8584,11 @@
         <w:pStyle w:val="Heading3"/>
         <w:jc w:val="both"/>
       </w:pPr>
-      <w:r>
-        <w:t xml:space="preserve">Scanner - Testcase </w:t>
-      </w:r>
-      <w:r>
-        <w:t>2</w:t>
-      </w:r>
+      <w:bookmarkStart w:id="13" w:name="_Toc5895901"/>
+      <w:r>
+        <w:t>Scanner - Testcase 2</w:t>
+      </w:r>
+      <w:bookmarkEnd w:id="13"/>
     </w:p>
     <w:tbl>
       <w:tblPr>
@@ -8482,12 +9080,11 @@
         <w:pStyle w:val="Heading3"/>
         <w:jc w:val="both"/>
       </w:pPr>
-      <w:r>
-        <w:t xml:space="preserve">Scanner - Testcase </w:t>
-      </w:r>
-      <w:r>
-        <w:t>3</w:t>
-      </w:r>
+      <w:bookmarkStart w:id="14" w:name="_Toc5895902"/>
+      <w:r>
+        <w:t>Scanner - Testcase 3</w:t>
+      </w:r>
+      <w:bookmarkEnd w:id="14"/>
     </w:p>
     <w:tbl>
       <w:tblPr>
@@ -8884,13 +9481,12 @@
         <w:pStyle w:val="Heading3"/>
         <w:jc w:val="both"/>
       </w:pPr>
+      <w:bookmarkStart w:id="15" w:name="_Toc5895903"/>
       <w:r>
         <w:lastRenderedPageBreak/>
-        <w:t xml:space="preserve">Scanner - Testcase </w:t>
-      </w:r>
-      <w:r>
-        <w:t>4</w:t>
-      </w:r>
+        <w:t>Scanner - Testcase 4</w:t>
+      </w:r>
+      <w:bookmarkEnd w:id="15"/>
     </w:p>
     <w:tbl>
       <w:tblPr>
@@ -9357,12 +9953,11 @@
         <w:pStyle w:val="Heading3"/>
         <w:jc w:val="both"/>
       </w:pPr>
-      <w:r>
-        <w:t xml:space="preserve">Scanner - Testcase </w:t>
-      </w:r>
-      <w:r>
-        <w:t>5</w:t>
-      </w:r>
+      <w:bookmarkStart w:id="16" w:name="_Toc5895904"/>
+      <w:r>
+        <w:t>Scanner - Testcase 5</w:t>
+      </w:r>
+      <w:bookmarkEnd w:id="16"/>
     </w:p>
     <w:tbl>
       <w:tblPr>
@@ -9654,12 +10249,14 @@
         <w:pStyle w:val="Heading3"/>
         <w:jc w:val="both"/>
       </w:pPr>
+      <w:bookmarkStart w:id="17" w:name="_Toc5895905"/>
       <w:r>
         <w:t xml:space="preserve">Scanner - Testcase </w:t>
       </w:r>
       <w:r>
         <w:t>6</w:t>
       </w:r>
+      <w:bookmarkEnd w:id="17"/>
     </w:p>
     <w:tbl>
       <w:tblPr>
@@ -9958,12 +10555,14 @@
         <w:pStyle w:val="Heading3"/>
         <w:jc w:val="both"/>
       </w:pPr>
+      <w:bookmarkStart w:id="18" w:name="_Toc5895906"/>
       <w:r>
         <w:t xml:space="preserve">Scanner - Testcase </w:t>
       </w:r>
       <w:r>
         <w:t>7</w:t>
       </w:r>
+      <w:bookmarkEnd w:id="18"/>
     </w:p>
     <w:tbl>
       <w:tblPr>
@@ -10558,13 +11157,12 @@
         <w:pStyle w:val="Heading3"/>
         <w:jc w:val="both"/>
       </w:pPr>
+      <w:bookmarkStart w:id="19" w:name="_Toc5895907"/>
       <w:r>
         <w:lastRenderedPageBreak/>
-        <w:t xml:space="preserve">Scanner - Testcase </w:t>
-      </w:r>
-      <w:r>
-        <w:t>8</w:t>
-      </w:r>
+        <w:t>Scanner - Testcase 8</w:t>
+      </w:r>
+      <w:bookmarkEnd w:id="19"/>
     </w:p>
     <w:tbl>
       <w:tblPr>
@@ -11363,12 +11961,11 @@
         <w:pStyle w:val="Heading3"/>
         <w:jc w:val="both"/>
       </w:pPr>
-      <w:r>
-        <w:t xml:space="preserve">Scanner - Testcase </w:t>
-      </w:r>
-      <w:r>
-        <w:t>9</w:t>
-      </w:r>
+      <w:bookmarkStart w:id="20" w:name="_Toc5895908"/>
+      <w:r>
+        <w:t>Scanner - Testcase 9</w:t>
+      </w:r>
+      <w:bookmarkEnd w:id="20"/>
     </w:p>
     <w:tbl>
       <w:tblPr>
@@ -12163,13 +12760,12 @@
         <w:pStyle w:val="Heading3"/>
         <w:jc w:val="both"/>
       </w:pPr>
+      <w:bookmarkStart w:id="21" w:name="_Toc5895909"/>
       <w:r>
         <w:lastRenderedPageBreak/>
-        <w:t xml:space="preserve">Scanner - Testcase </w:t>
-      </w:r>
-      <w:r>
-        <w:t>10</w:t>
-      </w:r>
+        <w:t>Scanner - Testcase 10</w:t>
+      </w:r>
+      <w:bookmarkEnd w:id="21"/>
     </w:p>
     <w:tbl>
       <w:tblPr>
@@ -12320,12 +12916,14 @@
         <w:pStyle w:val="Heading3"/>
         <w:jc w:val="both"/>
       </w:pPr>
+      <w:bookmarkStart w:id="22" w:name="_Toc5895910"/>
       <w:r>
         <w:t xml:space="preserve">Scanner - Testcase </w:t>
       </w:r>
       <w:r>
         <w:t>11</w:t>
       </w:r>
+      <w:bookmarkEnd w:id="22"/>
     </w:p>
     <w:tbl>
       <w:tblPr>
@@ -13650,6 +14248,7 @@
         <w:pStyle w:val="Heading3"/>
         <w:jc w:val="both"/>
       </w:pPr>
+      <w:bookmarkStart w:id="23" w:name="_Toc5895911"/>
       <w:r>
         <w:lastRenderedPageBreak/>
         <w:t xml:space="preserve">Scanner - Testcase </w:t>
@@ -13657,6 +14256,7 @@
       <w:r>
         <w:t>12</w:t>
       </w:r>
+      <w:bookmarkEnd w:id="23"/>
     </w:p>
     <w:tbl>
       <w:tblPr>
@@ -14366,13 +14966,12 @@
         <w:pStyle w:val="Heading3"/>
         <w:jc w:val="both"/>
       </w:pPr>
+      <w:bookmarkStart w:id="24" w:name="_Toc5895912"/>
       <w:r>
         <w:lastRenderedPageBreak/>
-        <w:t>Parser</w:t>
-      </w:r>
-      <w:r>
-        <w:t xml:space="preserve"> - Testcase 1</w:t>
-      </w:r>
+        <w:t>Parser - Testcase 1</w:t>
+      </w:r>
+      <w:bookmarkEnd w:id="24"/>
     </w:p>
     <w:tbl>
       <w:tblPr>
@@ -14541,9 +15140,11 @@
         <w:pStyle w:val="Heading3"/>
         <w:jc w:val="both"/>
       </w:pPr>
+      <w:bookmarkStart w:id="25" w:name="_Toc5895913"/>
       <w:r>
         <w:t>Parser - Testcase 2</w:t>
       </w:r>
+      <w:bookmarkEnd w:id="25"/>
     </w:p>
     <w:tbl>
       <w:tblPr>
@@ -14710,9 +15311,11 @@
         <w:pStyle w:val="Heading3"/>
         <w:jc w:val="both"/>
       </w:pPr>
+      <w:bookmarkStart w:id="26" w:name="_Toc5895914"/>
       <w:r>
         <w:t>Parser - Testcase 3</w:t>
       </w:r>
+      <w:bookmarkEnd w:id="26"/>
     </w:p>
     <w:tbl>
       <w:tblPr>
@@ -14875,17 +15478,7 @@
                 <w:sz w:val="24"/>
                 <w:szCs w:val="28"/>
               </w:rPr>
-              <w:t>[Syntax Error] Line 2, column 9: Mismatched input '+'. Expected ']'</w:t>
-            </w:r>
-            <w:r>
-              <w:rPr>
-                <w:rFonts w:ascii="Courier New" w:hAnsi="Courier New" w:cs="Courier New"/>
-                <w:b/>
-                <w:color w:val="000000"/>
-                <w:sz w:val="24"/>
-                <w:szCs w:val="28"/>
-              </w:rPr>
-              <w:t xml:space="preserve"> </w:t>
+              <w:t xml:space="preserve">[Syntax Error] Line 2, column 9: Mismatched input '+'. Expected ']' </w:t>
             </w:r>
           </w:p>
         </w:tc>
@@ -14896,9 +15489,11 @@
         <w:pStyle w:val="Heading3"/>
         <w:jc w:val="both"/>
       </w:pPr>
+      <w:bookmarkStart w:id="27" w:name="_Toc5895915"/>
       <w:r>
         <w:t>Parser - Testcase 4</w:t>
       </w:r>
+      <w:bookmarkEnd w:id="27"/>
     </w:p>
     <w:tbl>
       <w:tblPr>
@@ -15105,9 +15700,11 @@
         <w:pStyle w:val="Heading3"/>
         <w:jc w:val="both"/>
       </w:pPr>
+      <w:bookmarkStart w:id="28" w:name="_Toc5895916"/>
       <w:r>
         <w:t>Parser - Testcase 5</w:t>
       </w:r>
+      <w:bookmarkEnd w:id="28"/>
     </w:p>
     <w:tbl>
       <w:tblPr>
@@ -15359,9 +15956,11 @@
         <w:pStyle w:val="Heading3"/>
         <w:jc w:val="both"/>
       </w:pPr>
+      <w:bookmarkStart w:id="29" w:name="_Toc5895917"/>
       <w:r>
         <w:t>Parser - Testcase 6</w:t>
       </w:r>
+      <w:bookmarkEnd w:id="29"/>
     </w:p>
     <w:tbl>
       <w:tblPr>
@@ -15525,10 +16124,12 @@
         <w:pStyle w:val="Heading3"/>
         <w:jc w:val="both"/>
       </w:pPr>
+      <w:bookmarkStart w:id="30" w:name="_Toc5895918"/>
       <w:r>
         <w:lastRenderedPageBreak/>
         <w:t>Parser - Testcase 7</w:t>
       </w:r>
+      <w:bookmarkEnd w:id="30"/>
     </w:p>
     <w:tbl>
       <w:tblPr>
@@ -16015,12 +16616,11 @@
         <w:pStyle w:val="Heading3"/>
         <w:jc w:val="both"/>
       </w:pPr>
-      <w:r>
-        <w:t xml:space="preserve">Parser - Testcase </w:t>
-      </w:r>
-      <w:r>
-        <w:t>8</w:t>
-      </w:r>
+      <w:bookmarkStart w:id="31" w:name="_Toc5895919"/>
+      <w:r>
+        <w:t>Parser - Testcase 8</w:t>
+      </w:r>
+      <w:bookmarkEnd w:id="31"/>
     </w:p>
     <w:tbl>
       <w:tblPr>
@@ -16243,8 +16843,6 @@
                 <w:sz w:val="24"/>
               </w:rPr>
             </w:pPr>
-            <w:bookmarkStart w:id="3" w:name="_GoBack"/>
-            <w:bookmarkEnd w:id="3"/>
           </w:p>
         </w:tc>
       </w:tr>
@@ -16350,6 +16948,7 @@
               <w:dataBinding w:prefixMappings="xmlns:ns0='http://schemas.openxmlformats.org/officeDocument/2006/extended-properties'" w:xpath="/ns0:Properties[1]/ns0:Company[1]" w:storeItemID="{6668398D-A668-4E3E-A5EB-62B293D839F1}"/>
               <w:text/>
             </w:sdtPr>
+            <w:sdtEndPr/>
             <w:sdtContent>
               <w:r>
                 <w:rPr>
@@ -21853,7 +22452,7 @@
     <w:charset w:val="00"/>
     <w:family w:val="swiss"/>
     <w:pitch w:val="variable"/>
-    <w:sig w:usb0="E4002EFF" w:usb1="C000247B" w:usb2="00000009" w:usb3="00000000" w:csb0="000001FF" w:csb1="00000000"/>
+    <w:sig w:usb0="E0002EFF" w:usb1="C000247B" w:usb2="00000009" w:usb3="00000000" w:csb0="000001FF" w:csb1="00000000"/>
   </w:font>
   <w:font w:name="Segoe UI">
     <w:panose1 w:val="020B0502040204020203"/>
@@ -21927,7 +22526,7 @@
     <w:charset w:val="00"/>
     <w:family w:val="swiss"/>
     <w:pitch w:val="variable"/>
-    <w:sig w:usb0="E4002EFF" w:usb1="C000247B" w:usb2="00000009" w:usb3="00000000" w:csb0="000001FF" w:csb1="00000000"/>
+    <w:sig w:usb0="E0002AFF" w:usb1="C000247B" w:usb2="00000009" w:usb3="00000000" w:csb0="000001FF" w:csb1="00000000"/>
   </w:font>
 </w:fonts>
 </file>
@@ -21967,6 +22566,7 @@
     <w:rsid w:val="003466A5"/>
     <w:rsid w:val="003468ED"/>
     <w:rsid w:val="0036061B"/>
+    <w:rsid w:val="003F461F"/>
     <w:rsid w:val="005A6D79"/>
     <w:rsid w:val="005D6483"/>
     <w:rsid w:val="00605ED9"/>
@@ -22791,7 +23391,7 @@
 </file>
 
 <file path=customXml/itemProps2.xml><?xml version="1.0" encoding="utf-8"?>
-<ds:datastoreItem xmlns:ds="http://schemas.openxmlformats.org/officeDocument/2006/customXml" ds:itemID="{4B0EF217-C042-490A-B1FE-E9D494D37AD7}">
+<ds:datastoreItem xmlns:ds="http://schemas.openxmlformats.org/officeDocument/2006/customXml" ds:itemID="{E30C092E-A7D8-420A-B2BD-C43FEB9AC733}">
   <ds:schemaRefs>
     <ds:schemaRef ds:uri="http://schemas.openxmlformats.org/officeDocument/2006/bibliography"/>
   </ds:schemaRefs>

</xml_diff>